<commit_message>
Added car_controller source code
</commit_message>
<xml_diff>
--- a/docs/CAN_Protocol_Description_2017.docx
+++ b/docs/CAN_Protocol_Description_2017.docx
@@ -95,11 +95,9 @@
             <w:tcW w:w="2394" w:type="dxa"/>
           </w:tcPr>
           <w:p>
-            <w:proofErr w:type="spellStart"/>
             <w:r>
               <w:t>MC_Enable</w:t>
             </w:r>
-            <w:proofErr w:type="spellEnd"/>
           </w:p>
         </w:tc>
         <w:tc>
@@ -134,11 +132,9 @@
             <w:tcW w:w="2394" w:type="dxa"/>
           </w:tcPr>
           <w:p>
-            <w:proofErr w:type="spellStart"/>
             <w:r>
               <w:t>MC_Floor_Cmd</w:t>
             </w:r>
-            <w:proofErr w:type="spellEnd"/>
           </w:p>
         </w:tc>
         <w:tc>
@@ -176,8 +172,6 @@
             </w:r>
           </w:p>
         </w:tc>
-        <w:bookmarkStart w:id="0" w:name="_GoBack"/>
-        <w:bookmarkEnd w:id="0"/>
       </w:tr>
       <w:tr>
         <w:tc>
@@ -185,11 +179,9 @@
             <w:tcW w:w="2394" w:type="dxa"/>
           </w:tcPr>
           <w:p>
-            <w:proofErr w:type="spellStart"/>
             <w:r>
               <w:t>EC_Status</w:t>
             </w:r>
-            <w:proofErr w:type="spellEnd"/>
           </w:p>
         </w:tc>
         <w:tc>
@@ -224,11 +216,9 @@
             <w:tcW w:w="2394" w:type="dxa"/>
           </w:tcPr>
           <w:p>
-            <w:proofErr w:type="spellStart"/>
             <w:r>
               <w:t>EC_Car_Position</w:t>
             </w:r>
-            <w:proofErr w:type="spellEnd"/>
           </w:p>
         </w:tc>
         <w:tc>
@@ -273,11 +263,9 @@
             <w:tcW w:w="2394" w:type="dxa"/>
           </w:tcPr>
           <w:p>
-            <w:proofErr w:type="spellStart"/>
             <w:r>
               <w:t>CC_Door_State</w:t>
             </w:r>
-            <w:proofErr w:type="spellEnd"/>
           </w:p>
         </w:tc>
         <w:tc>
@@ -301,8 +289,13 @@
           </w:p>
           <w:p>
             <w:r>
-              <w:t>1 = Request car</w:t>
-            </w:r>
+              <w:t xml:space="preserve">1 = </w:t>
+            </w:r>
+            <w:r>
+              <w:t>Door close</w:t>
+            </w:r>
+            <w:bookmarkStart w:id="0" w:name="_GoBack"/>
+            <w:bookmarkEnd w:id="0"/>
           </w:p>
         </w:tc>
       </w:tr>
@@ -312,11 +305,9 @@
             <w:tcW w:w="2394" w:type="dxa"/>
           </w:tcPr>
           <w:p>
-            <w:proofErr w:type="spellStart"/>
             <w:r>
               <w:t>CC_Floor_Request</w:t>
             </w:r>
-            <w:proofErr w:type="spellEnd"/>
           </w:p>
         </w:tc>
         <w:tc>
@@ -399,10 +390,7 @@
           </w:tcPr>
           <w:p>
             <w:r>
-              <w:t>F2</w:t>
-            </w:r>
-            <w:r>
-              <w:t>_Call_Request</w:t>
+              <w:t>F2_Call_Request</w:t>
             </w:r>
           </w:p>
         </w:tc>
@@ -439,10 +427,7 @@
           </w:tcPr>
           <w:p>
             <w:r>
-              <w:t>F3</w:t>
-            </w:r>
-            <w:r>
-              <w:t>_Call_Request</w:t>
+              <w:t>F3_Call_Request</w:t>
             </w:r>
           </w:p>
         </w:tc>

</xml_diff>